<commit_message>
Updates to setup instructions
</commit_message>
<xml_diff>
--- a/required-services.docx
+++ b/required-services.docx
@@ -19,13 +19,8 @@
         <w:t xml:space="preserve"> party services used by </w:t>
       </w:r>
       <w:r>
-        <w:t xml:space="preserve">Focus </w:t>
-      </w:r>
-      <w:proofErr w:type="gramStart"/>
-      <w:r>
-        <w:t>server</w:t>
-      </w:r>
-      <w:proofErr w:type="gramEnd"/>
+        <w:t>Focus server</w:t>
+      </w:r>
     </w:p>
     <w:p>
       <w:r>
@@ -347,13 +342,8 @@
         <w:t xml:space="preserve"> and Sync</w:t>
       </w:r>
       <w:r>
-        <w:t xml:space="preserve"> </w:t>
-      </w:r>
-      <w:proofErr w:type="gramStart"/>
-      <w:r>
-        <w:t>products</w:t>
-      </w:r>
-      <w:proofErr w:type="gramEnd"/>
+        <w:t xml:space="preserve"> products</w:t>
+      </w:r>
     </w:p>
     <w:p>
       <w:r>
@@ -472,13 +462,8 @@
         <w:t>your</w:t>
       </w:r>
       <w:r>
-        <w:t xml:space="preserve"> </w:t>
-      </w:r>
-      <w:proofErr w:type="gramStart"/>
-      <w:r>
-        <w:t>domain</w:t>
-      </w:r>
-      <w:proofErr w:type="gramEnd"/>
+        <w:t xml:space="preserve"> domain</w:t>
+      </w:r>
     </w:p>
     <w:p>
       <w:pPr>
@@ -520,7 +505,7 @@
       <w:pPr>
         <w:pStyle w:val="ListParagraph"/>
         <w:numPr>
-          <w:ilvl w:val="0"/>
+          <w:ilvl w:val="1"/>
           <w:numId w:val="2"/>
         </w:numPr>
       </w:pPr>
@@ -531,15 +516,7 @@
         <w:t>TWILIO_PHONE_NUMBERS JSON with your phone number and</w:t>
       </w:r>
       <w:r>
-        <w:t xml:space="preserve"> a suitable display name for it. If you specify a non-UK phone number or wish to use a different voice for the IVR </w:t>
-      </w:r>
-      <w:proofErr w:type="gramStart"/>
-      <w:r>
-        <w:t>announcements</w:t>
-      </w:r>
-      <w:proofErr w:type="gramEnd"/>
-      <w:r>
-        <w:t xml:space="preserve"> </w:t>
+        <w:t xml:space="preserve"> a suitable display name for it. If you specify a non-UK phone number or wish to use a different voice for the IVR announcements </w:t>
       </w:r>
       <w:r>
         <w:t xml:space="preserve">you should refer to the Twilio documentation for suitable values for </w:t>
@@ -713,13 +690,8 @@
         <w:t>Configure a chat service with its webhooks</w:t>
       </w:r>
       <w:r>
-        <w:t xml:space="preserve"> for your </w:t>
-      </w:r>
-      <w:proofErr w:type="gramStart"/>
-      <w:r>
-        <w:t>domain</w:t>
-      </w:r>
-      <w:proofErr w:type="gramEnd"/>
+        <w:t xml:space="preserve"> for your domain</w:t>
+      </w:r>
     </w:p>
     <w:p>
       <w:pPr>
@@ -738,8 +710,13 @@
       </w:r>
       <w:proofErr w:type="spellEnd"/>
       <w:r>
-        <w:t xml:space="preserve"> and chosen friendly name for your local_settings.py</w:t>
-      </w:r>
+        <w:t xml:space="preserve"> and chosen friendly name for your </w:t>
+      </w:r>
+      <w:proofErr w:type="spellStart"/>
+      <w:r>
+        <w:t>app.env</w:t>
+      </w:r>
+      <w:proofErr w:type="spellEnd"/>
     </w:p>
     <w:p>
       <w:r>
@@ -972,15 +949,7 @@
         <w:t xml:space="preserve"> server</w:t>
       </w:r>
       <w:r>
-        <w:t xml:space="preserve">. You will need a credential </w:t>
-      </w:r>
-      <w:proofErr w:type="gramStart"/>
-      <w:r>
-        <w:t>list</w:t>
-      </w:r>
-      <w:proofErr w:type="gramEnd"/>
-      <w:r>
-        <w:t xml:space="preserve"> so the screenshot shows the fields you have to provide</w:t>
+        <w:t>. You will need a credential list so the screenshot shows the fields you have to provide</w:t>
       </w:r>
       <w:r>
         <w:t xml:space="preserve"> when</w:t>
@@ -1003,13 +972,8 @@
         <w:t xml:space="preserve">own </w:t>
       </w:r>
       <w:r>
-        <w:t xml:space="preserve">server domain in the web hook </w:t>
-      </w:r>
-      <w:proofErr w:type="gramStart"/>
-      <w:r>
-        <w:t>URL</w:t>
-      </w:r>
-      <w:proofErr w:type="gramEnd"/>
+        <w:t>server domain in the web hook URL</w:t>
+      </w:r>
     </w:p>
     <w:p>
       <w:r>
@@ -1053,6 +1017,7 @@
         </w:drawing>
       </w:r>
     </w:p>
+    <w:p/>
     <w:p>
       <w:pPr>
         <w:keepNext/>
@@ -1064,6 +1029,9 @@
     </w:p>
     <w:p>
       <w:r>
+        <w:rPr>
+          <w:noProof/>
+        </w:rPr>
         <w:drawing>
           <wp:inline distT="0" distB="0" distL="0" distR="0" wp14:anchorId="6A4C5F76" wp14:editId="5572A70E">
             <wp:extent cx="9777730" cy="5986780"/>
@@ -1107,7 +1075,15 @@
       </w:pPr>
       <w:r>
         <w:lastRenderedPageBreak/>
-        <w:t>Use the information entered and displayed on these screens to populate these variables in the settings_local.py:</w:t>
+        <w:t xml:space="preserve">Use the information entered and displayed on these screens to populate these variables in </w:t>
+      </w:r>
+      <w:proofErr w:type="spellStart"/>
+      <w:r>
+        <w:t>app.env</w:t>
+      </w:r>
+      <w:proofErr w:type="spellEnd"/>
+      <w:r>
+        <w:t>:</w:t>
       </w:r>
     </w:p>
     <w:p>
@@ -1174,19 +1150,22 @@
         <w:t>You will need to create a Sync service with</w:t>
       </w:r>
       <w:r>
-        <w:t xml:space="preserve"> your chosen friendly </w:t>
-      </w:r>
-      <w:proofErr w:type="gramStart"/>
-      <w:r>
-        <w:t>name</w:t>
-      </w:r>
-      <w:r>
-        <w:t xml:space="preserve">  and</w:t>
-      </w:r>
-      <w:proofErr w:type="gramEnd"/>
-      <w:r>
-        <w:t xml:space="preserve"> identify it in settings_local.py</w:t>
-      </w:r>
+        <w:t xml:space="preserve"> your chosen friendly name</w:t>
+      </w:r>
+      <w:r>
+        <w:t xml:space="preserve">  and identify it in </w:t>
+      </w:r>
+      <w:proofErr w:type="spellStart"/>
+      <w:r>
+        <w:t>app</w:t>
+      </w:r>
+      <w:r>
+        <w:t>.</w:t>
+      </w:r>
+      <w:r>
+        <w:t>env</w:t>
+      </w:r>
+      <w:proofErr w:type="spellEnd"/>
       <w:r>
         <w:t>:</w:t>
       </w:r>
@@ -1264,13 +1243,8 @@
         </w:numPr>
       </w:pPr>
       <w:r>
-        <w:t xml:space="preserve">Create a Vonage Video API </w:t>
-      </w:r>
-      <w:proofErr w:type="gramStart"/>
-      <w:r>
-        <w:t>account</w:t>
-      </w:r>
-      <w:proofErr w:type="gramEnd"/>
+        <w:t>Create a Vonage Video API account</w:t>
+      </w:r>
     </w:p>
     <w:p>
       <w:pPr>
@@ -1281,7 +1255,13 @@
         </w:numPr>
       </w:pPr>
       <w:r>
-        <w:t>Within the account create a project to associate with the server</w:t>
+        <w:t>Within the account create a project</w:t>
+      </w:r>
+      <w:r>
+        <w:t xml:space="preserve"> with a name of your choice</w:t>
+      </w:r>
+      <w:r>
+        <w:t xml:space="preserve"> to associate with the server</w:t>
       </w:r>
     </w:p>
     <w:p>
@@ -1305,13 +1285,11 @@
         </w:numPr>
       </w:pPr>
       <w:r>
-        <w:t xml:space="preserve">Configure the two webhooks for your custom </w:t>
-      </w:r>
-      <w:proofErr w:type="gramStart"/>
-      <w:r>
-        <w:t>domain</w:t>
-      </w:r>
-      <w:proofErr w:type="gramEnd"/>
+        <w:t>Configure the two webhooks for your custom domain</w:t>
+      </w:r>
+      <w:r>
+        <w:t xml:space="preserve"> (same endpoints, but your domain name)</w:t>
+      </w:r>
     </w:p>
     <w:p>
       <w:pPr>
@@ -1457,6 +1435,12 @@
       <w:r>
         <w:t>NB: Video codec choice may need to be reconsidered.</w:t>
       </w:r>
+      <w:r>
+        <w:t xml:space="preserve"> VP8</w:t>
+      </w:r>
+      <w:r>
+        <w:t xml:space="preserve"> is now recommended.</w:t>
+      </w:r>
     </w:p>
     <w:p>
       <w:r>
@@ -1502,7 +1486,11 @@
       </w:r>
     </w:p>
     <w:p>
-      <w:r>
+      <w:pPr>
+        <w:keepNext/>
+      </w:pPr>
+      <w:r>
+        <w:lastRenderedPageBreak/>
         <w:t>Editing cloud storage settings:</w:t>
       </w:r>
     </w:p>
@@ -1511,7 +1499,6 @@
         <w:rPr>
           <w:noProof/>
         </w:rPr>
-        <w:lastRenderedPageBreak/>
         <w:drawing>
           <wp:inline distT="0" distB="0" distL="0" distR="0" wp14:anchorId="38FDF867" wp14:editId="6F65A032">
             <wp:extent cx="4321650" cy="4476750"/>
@@ -1552,9 +1539,29 @@
     <w:p/>
     <w:p>
       <w:pPr>
+        <w:rPr>
+          <w:rFonts w:asciiTheme="majorHAnsi" w:eastAsiaTheme="majorEastAsia" w:hAnsiTheme="majorHAnsi" w:cstheme="majorBidi"/>
+          <w:color w:val="2F5496" w:themeColor="accent1" w:themeShade="BF"/>
+          <w:sz w:val="32"/>
+          <w:szCs w:val="32"/>
+        </w:rPr>
+      </w:pPr>
+      <w:r>
+        <w:t xml:space="preserve">The access keys and bucket name are </w:t>
+      </w:r>
+      <w:r>
+        <w:t>from your AWS setup (below).</w:t>
+      </w:r>
+      <w:r>
+        <w:br w:type="page"/>
+      </w:r>
+    </w:p>
+    <w:p>
+      <w:pPr>
         <w:pStyle w:val="Heading1"/>
       </w:pPr>
       <w:r>
+        <w:lastRenderedPageBreak/>
         <w:t>AWS</w:t>
       </w:r>
     </w:p>
@@ -1579,10 +1586,38 @@
         <w:t xml:space="preserve"> used to configure the Vonage API</w:t>
       </w:r>
       <w:r>
-        <w:t>, and the assets buckets should be managed by another AWS IAM user identified in the</w:t>
-      </w:r>
-      <w:r>
-        <w:t xml:space="preserve"> settings_local.py.</w:t>
+        <w:t xml:space="preserve"> – the AWS credentials for that user go into the Vonage portal as above</w:t>
+      </w:r>
+      <w:r>
+        <w:t xml:space="preserve">, and the assets buckets </w:t>
+      </w:r>
+      <w:r>
+        <w:t>may</w:t>
+      </w:r>
+      <w:r>
+        <w:t xml:space="preserve"> be managed by another AWS IAM user identified in </w:t>
+      </w:r>
+      <w:proofErr w:type="spellStart"/>
+      <w:r>
+        <w:t>app.env</w:t>
+      </w:r>
+      <w:proofErr w:type="spellEnd"/>
+      <w:r>
+        <w:t>.</w:t>
+      </w:r>
+      <w:r>
+        <w:t xml:space="preserve"> For simplicity you </w:t>
+      </w:r>
+      <w:r>
+        <w:t>can use a single user and  key/secret pair</w:t>
+      </w:r>
+      <w:r>
+        <w:t>.</w:t>
+      </w:r>
+    </w:p>
+    <w:p>
+      <w:r>
+        <w:t>Generate an API key and secret for each user</w:t>
       </w:r>
     </w:p>
     <w:p>
@@ -1598,8 +1633,13 @@
       <w:r>
         <w:t xml:space="preserve"> for your </w:t>
       </w:r>
-      <w:r>
-        <w:t>settings_local.py:</w:t>
+      <w:proofErr w:type="spellStart"/>
+      <w:r>
+        <w:t>app.env</w:t>
+      </w:r>
+      <w:proofErr w:type="spellEnd"/>
+      <w:r>
+        <w:t>:</w:t>
       </w:r>
     </w:p>
     <w:p>
@@ -1611,7 +1651,6 @@
         </w:numPr>
       </w:pPr>
       <w:r>
-        <w:lastRenderedPageBreak/>
         <w:t>AWS_API_KEY</w:t>
       </w:r>
     </w:p>
@@ -1700,17 +1739,374 @@
       <w:r>
         <w:t xml:space="preserve">explains the process of creating the account and the necessary users: </w:t>
       </w:r>
-      <w:proofErr w:type="gramStart"/>
-      <w:r>
-        <w:t>https://chat.openai.com/share/4c45f7f6-0fad-4a18-ba23-65348cfb6fc9</w:t>
-      </w:r>
-      <w:proofErr w:type="gramEnd"/>
+      <w:hyperlink r:id="rId23" w:history="1">
+        <w:r>
+          <w:rPr>
+            <w:rStyle w:val="Hyperlink"/>
+          </w:rPr>
+          <w:t>https://chat.openai.com/share/4c45f7f6-0fad-4a18-ba23-65348cfb6fc9</w:t>
+        </w:r>
+      </w:hyperlink>
+    </w:p>
+    <w:p>
+      <w:r>
+        <w:t>You don’t need to be concerned with the information about signed URLs just to configure and operate the system – it’s just FYI.</w:t>
+      </w:r>
+    </w:p>
+    <w:p>
+      <w:r>
+        <w:lastRenderedPageBreak/>
+        <w:t>Note that the recording bucket requires some CORS settings in its Permissions:</w:t>
+      </w:r>
+    </w:p>
+    <w:p>
+      <w:r>
+        <w:rPr>
+          <w:noProof/>
+        </w:rPr>
+        <w:drawing>
+          <wp:inline distT="0" distB="0" distL="0" distR="0" wp14:anchorId="13B23383" wp14:editId="56B7C2DE">
+            <wp:extent cx="6348730" cy="3921468"/>
+            <wp:effectExtent l="0" t="0" r="0" b="3175"/>
+            <wp:docPr id="2026187136" name="Picture 1" descr="A screenshot of a computer&#10;&#10;Description automatically generated"/>
+            <wp:cNvGraphicFramePr>
+              <a:graphicFrameLocks xmlns:a="http://schemas.openxmlformats.org/drawingml/2006/main" noChangeAspect="1"/>
+            </wp:cNvGraphicFramePr>
+            <a:graphic xmlns:a="http://schemas.openxmlformats.org/drawingml/2006/main">
+              <a:graphicData uri="http://schemas.openxmlformats.org/drawingml/2006/picture">
+                <pic:pic xmlns:pic="http://schemas.openxmlformats.org/drawingml/2006/picture">
+                  <pic:nvPicPr>
+                    <pic:cNvPr id="2026187136" name="Picture 1" descr="A screenshot of a computer&#10;&#10;Description automatically generated"/>
+                    <pic:cNvPicPr/>
+                  </pic:nvPicPr>
+                  <pic:blipFill>
+                    <a:blip r:embed="rId24"/>
+                    <a:stretch>
+                      <a:fillRect/>
+                    </a:stretch>
+                  </pic:blipFill>
+                  <pic:spPr>
+                    <a:xfrm>
+                      <a:off x="0" y="0"/>
+                      <a:ext cx="6363394" cy="3930526"/>
+                    </a:xfrm>
+                    <a:prstGeom prst="rect">
+                      <a:avLst/>
+                    </a:prstGeom>
+                  </pic:spPr>
+                </pic:pic>
+              </a:graphicData>
+            </a:graphic>
+          </wp:inline>
+        </w:drawing>
+      </w:r>
+    </w:p>
+    <w:p>
+      <w:r>
+        <w:t xml:space="preserve">This is the JSON text to </w:t>
+      </w:r>
+      <w:r>
+        <w:t>paste into your recording bucket CORS settings:</w:t>
+      </w:r>
+    </w:p>
+    <w:p>
+      <w:pPr>
+        <w:spacing w:after="0"/>
+        <w:rPr>
+          <w:rFonts w:ascii="Courier New" w:hAnsi="Courier New" w:cs="Courier New"/>
+          <w:sz w:val="18"/>
+          <w:szCs w:val="18"/>
+        </w:rPr>
+      </w:pPr>
+      <w:r>
+        <w:rPr>
+          <w:rFonts w:ascii="Courier New" w:hAnsi="Courier New" w:cs="Courier New"/>
+          <w:sz w:val="18"/>
+          <w:szCs w:val="18"/>
+        </w:rPr>
+        <w:t>[</w:t>
+      </w:r>
+    </w:p>
+    <w:p>
+      <w:pPr>
+        <w:spacing w:after="0"/>
+        <w:rPr>
+          <w:rFonts w:ascii="Courier New" w:hAnsi="Courier New" w:cs="Courier New"/>
+          <w:sz w:val="18"/>
+          <w:szCs w:val="18"/>
+        </w:rPr>
+      </w:pPr>
+      <w:r>
+        <w:rPr>
+          <w:rFonts w:ascii="Courier New" w:hAnsi="Courier New" w:cs="Courier New"/>
+          <w:sz w:val="18"/>
+          <w:szCs w:val="18"/>
+        </w:rPr>
+        <w:t xml:space="preserve">    {</w:t>
+      </w:r>
+    </w:p>
+    <w:p>
+      <w:pPr>
+        <w:spacing w:after="0"/>
+        <w:rPr>
+          <w:rFonts w:ascii="Courier New" w:hAnsi="Courier New" w:cs="Courier New"/>
+          <w:sz w:val="18"/>
+          <w:szCs w:val="18"/>
+        </w:rPr>
+      </w:pPr>
+      <w:r>
+        <w:rPr>
+          <w:rFonts w:ascii="Courier New" w:hAnsi="Courier New" w:cs="Courier New"/>
+          <w:sz w:val="18"/>
+          <w:szCs w:val="18"/>
+        </w:rPr>
+        <w:t xml:space="preserve">        "</w:t>
+      </w:r>
+      <w:proofErr w:type="spellStart"/>
+      <w:r>
+        <w:rPr>
+          <w:rFonts w:ascii="Courier New" w:hAnsi="Courier New" w:cs="Courier New"/>
+          <w:sz w:val="18"/>
+          <w:szCs w:val="18"/>
+        </w:rPr>
+        <w:t>AllowedHeaders</w:t>
+      </w:r>
+      <w:proofErr w:type="spellEnd"/>
+      <w:r>
+        <w:rPr>
+          <w:rFonts w:ascii="Courier New" w:hAnsi="Courier New" w:cs="Courier New"/>
+          <w:sz w:val="18"/>
+          <w:szCs w:val="18"/>
+        </w:rPr>
+        <w:t>": [],</w:t>
+      </w:r>
+    </w:p>
+    <w:p>
+      <w:pPr>
+        <w:spacing w:after="0"/>
+        <w:rPr>
+          <w:rFonts w:ascii="Courier New" w:hAnsi="Courier New" w:cs="Courier New"/>
+          <w:sz w:val="18"/>
+          <w:szCs w:val="18"/>
+        </w:rPr>
+      </w:pPr>
+      <w:r>
+        <w:rPr>
+          <w:rFonts w:ascii="Courier New" w:hAnsi="Courier New" w:cs="Courier New"/>
+          <w:sz w:val="18"/>
+          <w:szCs w:val="18"/>
+        </w:rPr>
+        <w:t xml:space="preserve">        "</w:t>
+      </w:r>
+      <w:proofErr w:type="spellStart"/>
+      <w:r>
+        <w:rPr>
+          <w:rFonts w:ascii="Courier New" w:hAnsi="Courier New" w:cs="Courier New"/>
+          <w:sz w:val="18"/>
+          <w:szCs w:val="18"/>
+        </w:rPr>
+        <w:t>AllowedMethods</w:t>
+      </w:r>
+      <w:proofErr w:type="spellEnd"/>
+      <w:r>
+        <w:rPr>
+          <w:rFonts w:ascii="Courier New" w:hAnsi="Courier New" w:cs="Courier New"/>
+          <w:sz w:val="18"/>
+          <w:szCs w:val="18"/>
+        </w:rPr>
+        <w:t>": [</w:t>
+      </w:r>
+    </w:p>
+    <w:p>
+      <w:pPr>
+        <w:spacing w:after="0"/>
+        <w:rPr>
+          <w:rFonts w:ascii="Courier New" w:hAnsi="Courier New" w:cs="Courier New"/>
+          <w:sz w:val="18"/>
+          <w:szCs w:val="18"/>
+        </w:rPr>
+      </w:pPr>
+      <w:r>
+        <w:rPr>
+          <w:rFonts w:ascii="Courier New" w:hAnsi="Courier New" w:cs="Courier New"/>
+          <w:sz w:val="18"/>
+          <w:szCs w:val="18"/>
+        </w:rPr>
+        <w:t xml:space="preserve">            "GET"</w:t>
+      </w:r>
+    </w:p>
+    <w:p>
+      <w:pPr>
+        <w:spacing w:after="0"/>
+        <w:rPr>
+          <w:rFonts w:ascii="Courier New" w:hAnsi="Courier New" w:cs="Courier New"/>
+          <w:sz w:val="18"/>
+          <w:szCs w:val="18"/>
+        </w:rPr>
+      </w:pPr>
+      <w:r>
+        <w:rPr>
+          <w:rFonts w:ascii="Courier New" w:hAnsi="Courier New" w:cs="Courier New"/>
+          <w:sz w:val="18"/>
+          <w:szCs w:val="18"/>
+        </w:rPr>
+        <w:t xml:space="preserve">        ],</w:t>
+      </w:r>
+    </w:p>
+    <w:p>
+      <w:pPr>
+        <w:spacing w:after="0"/>
+        <w:rPr>
+          <w:rFonts w:ascii="Courier New" w:hAnsi="Courier New" w:cs="Courier New"/>
+          <w:sz w:val="18"/>
+          <w:szCs w:val="18"/>
+        </w:rPr>
+      </w:pPr>
+      <w:r>
+        <w:rPr>
+          <w:rFonts w:ascii="Courier New" w:hAnsi="Courier New" w:cs="Courier New"/>
+          <w:sz w:val="18"/>
+          <w:szCs w:val="18"/>
+        </w:rPr>
+        <w:t xml:space="preserve">        "</w:t>
+      </w:r>
+      <w:proofErr w:type="spellStart"/>
+      <w:r>
+        <w:rPr>
+          <w:rFonts w:ascii="Courier New" w:hAnsi="Courier New" w:cs="Courier New"/>
+          <w:sz w:val="18"/>
+          <w:szCs w:val="18"/>
+        </w:rPr>
+        <w:t>AllowedOrigins</w:t>
+      </w:r>
+      <w:proofErr w:type="spellEnd"/>
+      <w:r>
+        <w:rPr>
+          <w:rFonts w:ascii="Courier New" w:hAnsi="Courier New" w:cs="Courier New"/>
+          <w:sz w:val="18"/>
+          <w:szCs w:val="18"/>
+        </w:rPr>
+        <w:t>": [</w:t>
+      </w:r>
+    </w:p>
+    <w:p>
+      <w:pPr>
+        <w:spacing w:after="0"/>
+        <w:rPr>
+          <w:rFonts w:ascii="Courier New" w:hAnsi="Courier New" w:cs="Courier New"/>
+          <w:sz w:val="18"/>
+          <w:szCs w:val="18"/>
+        </w:rPr>
+      </w:pPr>
+      <w:r>
+        <w:rPr>
+          <w:rFonts w:ascii="Courier New" w:hAnsi="Courier New" w:cs="Courier New"/>
+          <w:sz w:val="18"/>
+          <w:szCs w:val="18"/>
+        </w:rPr>
+        <w:t xml:space="preserve">            "*"</w:t>
+      </w:r>
+    </w:p>
+    <w:p>
+      <w:pPr>
+        <w:spacing w:after="0"/>
+        <w:rPr>
+          <w:rFonts w:ascii="Courier New" w:hAnsi="Courier New" w:cs="Courier New"/>
+          <w:sz w:val="18"/>
+          <w:szCs w:val="18"/>
+        </w:rPr>
+      </w:pPr>
+      <w:r>
+        <w:rPr>
+          <w:rFonts w:ascii="Courier New" w:hAnsi="Courier New" w:cs="Courier New"/>
+          <w:sz w:val="18"/>
+          <w:szCs w:val="18"/>
+        </w:rPr>
+        <w:t xml:space="preserve">        ],</w:t>
+      </w:r>
+    </w:p>
+    <w:p>
+      <w:pPr>
+        <w:spacing w:after="0"/>
+        <w:rPr>
+          <w:rFonts w:ascii="Courier New" w:hAnsi="Courier New" w:cs="Courier New"/>
+          <w:sz w:val="18"/>
+          <w:szCs w:val="18"/>
+        </w:rPr>
+      </w:pPr>
+      <w:r>
+        <w:rPr>
+          <w:rFonts w:ascii="Courier New" w:hAnsi="Courier New" w:cs="Courier New"/>
+          <w:sz w:val="18"/>
+          <w:szCs w:val="18"/>
+        </w:rPr>
+        <w:t xml:space="preserve">        "</w:t>
+      </w:r>
+      <w:proofErr w:type="spellStart"/>
+      <w:r>
+        <w:rPr>
+          <w:rFonts w:ascii="Courier New" w:hAnsi="Courier New" w:cs="Courier New"/>
+          <w:sz w:val="18"/>
+          <w:szCs w:val="18"/>
+        </w:rPr>
+        <w:t>ExposeHeaders</w:t>
+      </w:r>
+      <w:proofErr w:type="spellEnd"/>
+      <w:r>
+        <w:rPr>
+          <w:rFonts w:ascii="Courier New" w:hAnsi="Courier New" w:cs="Courier New"/>
+          <w:sz w:val="18"/>
+          <w:szCs w:val="18"/>
+        </w:rPr>
+        <w:t>": []</w:t>
+      </w:r>
+    </w:p>
+    <w:p>
+      <w:pPr>
+        <w:spacing w:after="0"/>
+        <w:rPr>
+          <w:rFonts w:ascii="Courier New" w:hAnsi="Courier New" w:cs="Courier New"/>
+          <w:sz w:val="18"/>
+          <w:szCs w:val="18"/>
+        </w:rPr>
+      </w:pPr>
+      <w:r>
+        <w:rPr>
+          <w:rFonts w:ascii="Courier New" w:hAnsi="Courier New" w:cs="Courier New"/>
+          <w:sz w:val="18"/>
+          <w:szCs w:val="18"/>
+        </w:rPr>
+        <w:t xml:space="preserve">    }</w:t>
+      </w:r>
+    </w:p>
+    <w:p>
+      <w:pPr>
+        <w:spacing w:after="0"/>
+        <w:rPr>
+          <w:rFonts w:asciiTheme="majorHAnsi" w:eastAsiaTheme="majorEastAsia" w:hAnsiTheme="majorHAnsi" w:cstheme="majorBidi"/>
+          <w:color w:val="2F5496" w:themeColor="accent1" w:themeShade="BF"/>
+          <w:sz w:val="32"/>
+          <w:szCs w:val="32"/>
+        </w:rPr>
+      </w:pPr>
+      <w:r>
+        <w:rPr>
+          <w:rFonts w:ascii="Courier New" w:hAnsi="Courier New" w:cs="Courier New"/>
+          <w:sz w:val="18"/>
+          <w:szCs w:val="18"/>
+        </w:rPr>
+        <w:t>]</w:t>
+      </w:r>
+      <w:r>
+        <w:br w:type="page"/>
+      </w:r>
     </w:p>
     <w:p>
       <w:pPr>
         <w:pStyle w:val="Heading1"/>
       </w:pPr>
       <w:r>
+        <w:lastRenderedPageBreak/>
         <w:t>Google</w:t>
       </w:r>
     </w:p>
@@ -1748,11 +2144,9 @@
       <w:r>
         <w:t xml:space="preserve"> </w:t>
       </w:r>
-      <w:proofErr w:type="gramStart"/>
       <w:r>
         <w:t>https://chat.openai.com/share/ac3f30fe-5dcb-4f3d-abc8-43397b591060</w:t>
       </w:r>
-      <w:proofErr w:type="gramEnd"/>
     </w:p>
     <w:p>
       <w:r>
@@ -1764,7 +2158,6 @@
       <w:r>
         <w:t xml:space="preserve"> </w:t>
       </w:r>
-      <w:proofErr w:type="gramStart"/>
       <w:r>
         <w:t>/</w:t>
       </w:r>
@@ -1787,7 +2180,6 @@
         <w:t>gcs_speech_api.json</w:t>
       </w:r>
       <w:proofErr w:type="spellEnd"/>
-      <w:proofErr w:type="gramEnd"/>
     </w:p>
     <w:p>
       <w:pPr>
@@ -1807,22 +2199,19 @@
       <w:r>
         <w:t xml:space="preserve"> and create an API key on their developer page at </w:t>
       </w:r>
-      <w:proofErr w:type="gramStart"/>
       <w:r>
         <w:t>https://www.temi.com/account/developer</w:t>
       </w:r>
-      <w:proofErr w:type="gramEnd"/>
-    </w:p>
-    <w:p>
-      <w:r>
-        <w:lastRenderedPageBreak/>
+    </w:p>
+    <w:p>
+      <w:r>
         <w:t xml:space="preserve">Use the key as your value for TEMI_API_KEY in </w:t>
       </w:r>
-      <w:proofErr w:type="gramStart"/>
-      <w:r>
-        <w:t>settings_local.py</w:t>
-      </w:r>
-      <w:proofErr w:type="gramEnd"/>
+      <w:proofErr w:type="spellStart"/>
+      <w:r>
+        <w:t>app.env</w:t>
+      </w:r>
+      <w:proofErr w:type="spellEnd"/>
     </w:p>
     <w:sectPr>
       <w:pgSz w:w="16838" w:h="11906" w:orient="landscape" w:code="9"/>
@@ -2589,7 +2978,7 @@
         <w:rFonts w:ascii="Symbol" w:hAnsi="Symbol" w:hint="default"/>
       </w:rPr>
     </w:lvl>
-    <w:lvl w:ilvl="1" w:tplc="08090003" w:tentative="1">
+    <w:lvl w:ilvl="1" w:tplc="08090003">
       <w:start w:val="1"/>
       <w:numFmt w:val="bullet"/>
       <w:lvlText w:val="o"/>

</xml_diff>